<commit_message>
IMPORTANT NOTE : Work in progress
PLEASE DO NOT DOWNLOAD
PLEASE DO NOT DOWNLOAD
PLEASE DO NOT DOWNLOAD


git-svn-id: https://cinch.svn.codeplex.com/svn@46009 ffd33b8c-2492-42e0-bdc5-587b920b7d6d
</commit_message>
<xml_diff>
--- a/V1 (VS2008 WPF Only)/cinch/CinchV1 Release Notes.docx
+++ b/V1 (VS2008 WPF Only)/cinch/CinchV1 Release Notes.docx
@@ -153,7 +153,21 @@
           </w:tcPr>
           <w:p>
             <w:r>
-              <w:t>New Mediator</w:t>
+              <w:t>Put in n</w:t>
+            </w:r>
+            <w:r>
+              <w:t>ew Mediator</w:t>
+            </w:r>
+            <w:r>
+              <w:t xml:space="preserve">, and make </w:t>
+            </w:r>
+            <w:proofErr w:type="spellStart"/>
+            <w:r>
+              <w:t>ViewModel</w:t>
+            </w:r>
+            <w:proofErr w:type="spellEnd"/>
+            <w:r>
+              <w:t xml:space="preserve"> unregister on Dispose</w:t>
             </w:r>
           </w:p>
         </w:tc>
@@ -250,6 +264,7 @@
         <w:tc>
           <w:tcPr>
             <w:tcW w:w="4077" w:type="dxa"/>
+            <w:shd w:val="clear" w:color="auto" w:fill="92D050"/>
           </w:tcPr>
           <w:p>
             <w:pPr>
@@ -265,43 +280,33 @@
             </w:r>
           </w:p>
           <w:p>
+            <w:r>
+              <w:t xml:space="preserve">NPE in </w:t>
+            </w:r>
             <w:proofErr w:type="spellStart"/>
             <w:r>
-              <w:t>EventCommander</w:t>
+              <w:t>WPFUIVisualizerService</w:t>
             </w:r>
             <w:proofErr w:type="spellEnd"/>
-            <w:r>
-              <w:t xml:space="preserve"> or </w:t>
-            </w:r>
-            <w:proofErr w:type="spellStart"/>
-            <w:r>
-              <w:t>SingleEventCommand</w:t>
-            </w:r>
-            <w:proofErr w:type="spellEnd"/>
-            <w:r>
-              <w:t xml:space="preserve"> can't work for </w:t>
-            </w:r>
-            <w:proofErr w:type="spellStart"/>
-            <w:r>
-              <w:t>DependencyPropertyChanged</w:t>
-            </w:r>
-            <w:proofErr w:type="spellEnd"/>
-            <w:r>
-              <w:t xml:space="preserve"> Event</w:t>
-            </w:r>
           </w:p>
         </w:tc>
         <w:tc>
           <w:tcPr>
             <w:tcW w:w="5165" w:type="dxa"/>
-          </w:tcPr>
-          <w:p/>
+            <w:shd w:val="clear" w:color="auto" w:fill="92D050"/>
+          </w:tcPr>
+          <w:p>
+            <w:r>
+              <w:t>Done</w:t>
+            </w:r>
+          </w:p>
         </w:tc>
       </w:tr>
       <w:tr>
         <w:tc>
           <w:tcPr>
             <w:tcW w:w="4077" w:type="dxa"/>
+            <w:shd w:val="clear" w:color="auto" w:fill="92D050"/>
           </w:tcPr>
           <w:p>
             <w:pPr>
@@ -317,27 +322,36 @@
             </w:r>
           </w:p>
           <w:p>
-            <w:r>
-              <w:t xml:space="preserve">NPE in </w:t>
-            </w:r>
             <w:proofErr w:type="spellStart"/>
             <w:r>
-              <w:t>WPFUIVisualizerService</w:t>
+              <w:t>DoubleclickData</w:t>
             </w:r>
             <w:proofErr w:type="spellEnd"/>
+            <w:r>
+              <w:t xml:space="preserve"> is internal and cannot be used</w:t>
+            </w:r>
           </w:p>
         </w:tc>
         <w:tc>
           <w:tcPr>
             <w:tcW w:w="5165" w:type="dxa"/>
-          </w:tcPr>
-          <w:p/>
+            <w:shd w:val="clear" w:color="auto" w:fill="92D050"/>
+          </w:tcPr>
+          <w:p>
+            <w:r>
+              <w:t xml:space="preserve">Made the </w:t>
+            </w:r>
+            <w:r>
+              <w:t>DoubleClickData class public.</w:t>
+            </w:r>
+          </w:p>
         </w:tc>
       </w:tr>
       <w:tr>
         <w:tc>
           <w:tcPr>
             <w:tcW w:w="4077" w:type="dxa"/>
+            <w:shd w:val="clear" w:color="auto" w:fill="92D050"/>
           </w:tcPr>
           <w:p>
             <w:pPr>
@@ -349,30 +363,51 @@
               <w:rPr>
                 <w:b/>
               </w:rPr>
-              <w:t>Cinch Issues:</w:t>
-            </w:r>
-          </w:p>
-          <w:p>
+              <w:t xml:space="preserve">Cinch </w:t>
+            </w:r>
+            <w:r>
+              <w:rPr>
+                <w:b/>
+              </w:rPr>
+              <w:t>Discussions</w:t>
+            </w:r>
+            <w:r>
+              <w:rPr>
+                <w:b/>
+              </w:rPr>
+              <w:t>:</w:t>
+            </w:r>
+          </w:p>
+          <w:p>
+            <w:r>
+              <w:t xml:space="preserve">Important issue to solve (Unity)  </w:t>
+            </w:r>
+          </w:p>
+        </w:tc>
+        <w:tc>
+          <w:tcPr>
+            <w:tcW w:w="5165" w:type="dxa"/>
+            <w:shd w:val="clear" w:color="auto" w:fill="92D050"/>
+          </w:tcPr>
+          <w:p>
+            <w:r>
+              <w:t xml:space="preserve">Have made a default </w:t>
+            </w:r>
             <w:proofErr w:type="spellStart"/>
             <w:r>
-              <w:t>DoubleclickData</w:t>
+              <w:t>UnityProvider</w:t>
             </w:r>
             <w:proofErr w:type="spellEnd"/>
             <w:r>
-              <w:t xml:space="preserve"> is internal and cannot be used</w:t>
-            </w:r>
-          </w:p>
-        </w:tc>
-        <w:tc>
-          <w:tcPr>
-            <w:tcW w:w="5165" w:type="dxa"/>
-          </w:tcPr>
-          <w:p>
-            <w:r>
-              <w:t xml:space="preserve">Made the </w:t>
-            </w:r>
-            <w:r>
-              <w:t>DoubleClickData class public.</w:t>
+              <w:t xml:space="preserve"> which Cinch uses unless new one is set on constructor of </w:t>
+            </w:r>
+            <w:proofErr w:type="spellStart"/>
+            <w:r>
+              <w:t>ViewModels</w:t>
+            </w:r>
+            <w:proofErr w:type="spellEnd"/>
+            <w:r>
+              <w:t>.</w:t>
             </w:r>
           </w:p>
         </w:tc>
@@ -381,6 +416,7 @@
         <w:tc>
           <w:tcPr>
             <w:tcW w:w="4077" w:type="dxa"/>
+            <w:shd w:val="clear" w:color="auto" w:fill="92D050"/>
           </w:tcPr>
           <w:p>
             <w:pPr>
@@ -409,34 +445,48 @@
           </w:p>
           <w:p>
             <w:r>
-              <w:t xml:space="preserve">Important issue to solve (Unity)  </w:t>
+              <w:t xml:space="preserve">Adding </w:t>
+            </w:r>
+            <w:proofErr w:type="spellStart"/>
+            <w:r>
+              <w:t>IsActivated</w:t>
+            </w:r>
+            <w:proofErr w:type="spellEnd"/>
+            <w:r>
+              <w:t xml:space="preserve"> property</w:t>
             </w:r>
           </w:p>
         </w:tc>
         <w:tc>
           <w:tcPr>
             <w:tcW w:w="5165" w:type="dxa"/>
-          </w:tcPr>
-          <w:p>
-            <w:r>
-              <w:t xml:space="preserve">Have made a default </w:t>
+            <w:shd w:val="clear" w:color="auto" w:fill="92D050"/>
+          </w:tcPr>
+          <w:p>
+            <w:r>
+              <w:t xml:space="preserve">Done, but will only work providing inheritors of Cinch </w:t>
             </w:r>
             <w:proofErr w:type="spellStart"/>
             <w:r>
-              <w:t>UnityProvider</w:t>
+              <w:t>ViewModelBase</w:t>
             </w:r>
             <w:proofErr w:type="spellEnd"/>
             <w:r>
-              <w:t xml:space="preserve"> which Cinch uses unless new one is set on constructor of </w:t>
+              <w:t xml:space="preserve"> classes, call </w:t>
             </w:r>
             <w:proofErr w:type="spellStart"/>
             <w:r>
-              <w:t>ViewModels</w:t>
+              <w:t>base.OnWindowLoaded</w:t>
             </w:r>
             <w:proofErr w:type="spellEnd"/>
             <w:r>
-              <w:t>.</w:t>
-            </w:r>
+              <w:t xml:space="preserve">() etc </w:t>
+            </w:r>
+            <w:proofErr w:type="spellStart"/>
+            <w:r>
+              <w:t>etc</w:t>
+            </w:r>
+            <w:proofErr w:type="spellEnd"/>
           </w:p>
         </w:tc>
       </w:tr>
@@ -444,6 +494,7 @@
         <w:tc>
           <w:tcPr>
             <w:tcW w:w="4077" w:type="dxa"/>
+            <w:shd w:val="clear" w:color="auto" w:fill="92D050"/>
           </w:tcPr>
           <w:p>
             <w:pPr>
@@ -471,30 +522,42 @@
             </w:r>
           </w:p>
           <w:p>
-            <w:r>
-              <w:t xml:space="preserve">Adding </w:t>
-            </w:r>
             <w:proofErr w:type="spellStart"/>
             <w:r>
-              <w:t>IsActivated</w:t>
+              <w:t>DataWrapper</w:t>
             </w:r>
             <w:proofErr w:type="spellEnd"/>
             <w:r>
-              <w:t xml:space="preserve"> property</w:t>
-            </w:r>
-          </w:p>
+              <w:t xml:space="preserve"> and </w:t>
+            </w:r>
+            <w:proofErr w:type="spellStart"/>
+            <w:r>
+              <w:t>DataValue</w:t>
+            </w:r>
+            <w:proofErr w:type="spellEnd"/>
+            <w:r>
+              <w:t xml:space="preserve"> change notifications, this should work now</w:t>
+            </w:r>
+          </w:p>
+          <w:p/>
         </w:tc>
         <w:tc>
           <w:tcPr>
             <w:tcW w:w="5165" w:type="dxa"/>
-          </w:tcPr>
-          <w:p/>
+            <w:shd w:val="clear" w:color="auto" w:fill="92D050"/>
+          </w:tcPr>
+          <w:p>
+            <w:r>
+              <w:t>These have worked for ages. Working as expected.</w:t>
+            </w:r>
+          </w:p>
         </w:tc>
       </w:tr>
       <w:tr>
         <w:tc>
           <w:tcPr>
             <w:tcW w:w="4077" w:type="dxa"/>
+            <w:shd w:val="clear" w:color="auto" w:fill="92D050"/>
           </w:tcPr>
           <w:p>
             <w:pPr>
@@ -524,107 +587,53 @@
           <w:p>
             <w:proofErr w:type="spellStart"/>
             <w:r>
+              <w:lastRenderedPageBreak/>
+              <w:t>IsDirty</w:t>
+            </w:r>
+            <w:proofErr w:type="spellEnd"/>
+            <w:r>
+              <w:t xml:space="preserve"> </w:t>
+            </w:r>
+            <w:proofErr w:type="spellStart"/>
+            <w:r>
               <w:t>DataWrapper</w:t>
             </w:r>
             <w:proofErr w:type="spellEnd"/>
             <w:r>
-              <w:t xml:space="preserve"> and </w:t>
-            </w:r>
-            <w:proofErr w:type="spellStart"/>
-            <w:r>
-              <w:t>DataValue</w:t>
-            </w:r>
-            <w:proofErr w:type="spellEnd"/>
-            <w:r>
-              <w:t xml:space="preserve"> change notifications, this should work now</w:t>
-            </w:r>
-          </w:p>
-          <w:p/>
+              <w:t xml:space="preserve">&lt;T&gt; firing INPC event </w:t>
+            </w:r>
+          </w:p>
         </w:tc>
         <w:tc>
           <w:tcPr>
             <w:tcW w:w="5165" w:type="dxa"/>
-          </w:tcPr>
-          <w:p/>
+            <w:shd w:val="clear" w:color="auto" w:fill="92D050"/>
+          </w:tcPr>
+          <w:p>
+            <w:r>
+              <w:lastRenderedPageBreak/>
+              <w:t>Done</w:t>
+            </w:r>
+          </w:p>
         </w:tc>
       </w:tr>
       <w:tr>
         <w:tc>
           <w:tcPr>
             <w:tcW w:w="4077" w:type="dxa"/>
-          </w:tcPr>
-          <w:p>
-            <w:pPr>
-              <w:rPr>
-                <w:b/>
-              </w:rPr>
-            </w:pPr>
-            <w:r>
-              <w:rPr>
-                <w:b/>
-              </w:rPr>
+            <w:shd w:val="clear" w:color="auto" w:fill="92D050"/>
+          </w:tcPr>
+          <w:p>
+            <w:r>
               <w:lastRenderedPageBreak/>
-              <w:t xml:space="preserve">Cinch </w:t>
-            </w:r>
-            <w:r>
-              <w:rPr>
-                <w:b/>
-              </w:rPr>
-              <w:t>Discussions</w:t>
-            </w:r>
-            <w:r>
-              <w:rPr>
-                <w:b/>
-              </w:rPr>
-              <w:t>:</w:t>
-            </w:r>
-          </w:p>
-          <w:p>
-            <w:proofErr w:type="spellStart"/>
-            <w:r>
-              <w:t>IsDirty</w:t>
-            </w:r>
-            <w:proofErr w:type="spellEnd"/>
-            <w:r>
-              <w:t xml:space="preserve"> </w:t>
-            </w:r>
-            <w:proofErr w:type="spellStart"/>
-            <w:r>
-              <w:t>DataWrapper</w:t>
-            </w:r>
-            <w:proofErr w:type="spellEnd"/>
-            <w:r>
-              <w:t xml:space="preserve">&lt;T&gt; firing INPC event </w:t>
+              <w:t xml:space="preserve">Remove dependency on SLF </w:t>
             </w:r>
           </w:p>
         </w:tc>
         <w:tc>
           <w:tcPr>
             <w:tcW w:w="5165" w:type="dxa"/>
-          </w:tcPr>
-          <w:p/>
-        </w:tc>
-      </w:tr>
-      <w:tr>
-        <w:tc>
-          <w:tcPr>
-            <w:tcW w:w="4077" w:type="dxa"/>
-          </w:tcPr>
-          <w:p>
-            <w:r>
-              <w:t>Remove</w:t>
-            </w:r>
-            <w:r>
-              <w:t xml:space="preserve"> </w:t>
-            </w:r>
-            <w:r>
-              <w:t xml:space="preserve">dependency on SLF </w:t>
-            </w:r>
-          </w:p>
-        </w:tc>
-        <w:tc>
-          <w:tcPr>
-            <w:tcW w:w="5165" w:type="dxa"/>
+            <w:shd w:val="clear" w:color="auto" w:fill="92D050"/>
           </w:tcPr>
           <w:p>
             <w:r>

</xml_diff>

<commit_message>
Added a lot of fixes see the "CinchV1 Release Notes.docx" file which contains extensive notes about the fixes and breaking changes. This covers all issues/discussion points that I could fix.
NOTE : I am now commencing work on CinchV2 for .NET4/VS2010, and that will be quite different in terms of how the attached properties and services work the core ideas will remain the same.

I will be updating the existing Cinch articles over at codeproject with these changes, but any new Cinch work will only be done in CinchV2 (as it is the future of Cinch) unless someone reports an absolute deal breaker.

Anyway see the release "CinchV1 Release Notes.docx" for all that is new

git-svn-id: https://cinch.svn.codeplex.com/svn@46013 ffd33b8c-2492-42e0-bdc5-587b920b7d6d
</commit_message>
<xml_diff>
--- a/V1 (VS2008 WPF Only)/cinch/CinchV1 Release Notes.docx
+++ b/V1 (VS2008 WPF Only)/cinch/CinchV1 Release Notes.docx
@@ -78,13 +78,33 @@
         <w:rPr>
           <w:rFonts w:ascii="Tahoma" w:hAnsi="Tahoma" w:cs="Tahoma"/>
         </w:rPr>
+        <w:t xml:space="preserve">Current </w:t>
+      </w:r>
+      <w:r>
+        <w:rPr>
+          <w:rFonts w:ascii="Tahoma" w:hAnsi="Tahoma" w:cs="Tahoma"/>
+        </w:rPr>
         <w:t>Release</w:t>
       </w:r>
       <w:r>
         <w:rPr>
           <w:rFonts w:ascii="Tahoma" w:hAnsi="Tahoma" w:cs="Tahoma"/>
         </w:rPr>
-        <w:t xml:space="preserve"> XXXX</w:t>
+        <w:t xml:space="preserve"> : 03/05/2010 10:30PM </w:t>
+      </w:r>
+      <w:proofErr w:type="spellStart"/>
+      <w:r>
+        <w:rPr>
+          <w:rFonts w:ascii="Tahoma" w:hAnsi="Tahoma" w:cs="Tahoma"/>
+        </w:rPr>
+        <w:t>Uk</w:t>
+      </w:r>
+      <w:proofErr w:type="spellEnd"/>
+      <w:r>
+        <w:rPr>
+          <w:rFonts w:ascii="Tahoma" w:hAnsi="Tahoma" w:cs="Tahoma"/>
+        </w:rPr>
+        <w:t xml:space="preserve"> time</w:t>
       </w:r>
     </w:p>
     <w:p/>
@@ -150,16 +170,11 @@
         <w:tc>
           <w:tcPr>
             <w:tcW w:w="4077" w:type="dxa"/>
-          </w:tcPr>
-          <w:p>
-            <w:r>
-              <w:t>Put in n</w:t>
-            </w:r>
-            <w:r>
-              <w:t>ew Mediator</w:t>
-            </w:r>
-            <w:r>
-              <w:t xml:space="preserve">, and make </w:t>
+            <w:shd w:val="clear" w:color="auto" w:fill="92D050"/>
+          </w:tcPr>
+          <w:p>
+            <w:r>
+              <w:t xml:space="preserve">Put in new Mediator, and make </w:t>
             </w:r>
             <w:proofErr w:type="spellStart"/>
             <w:r>
@@ -174,14 +189,51 @@
         <w:tc>
           <w:tcPr>
             <w:tcW w:w="5165" w:type="dxa"/>
-          </w:tcPr>
+            <w:vMerge w:val="restart"/>
+            <w:shd w:val="clear" w:color="auto" w:fill="92D050"/>
+          </w:tcPr>
+          <w:p>
+            <w:r>
+              <w:t xml:space="preserve">There has been a lot of work done in the Mediator which is now a Singleton, which can be used within Views also, and also extra Unregister/Register methods have been made available, as well as </w:t>
+            </w:r>
+            <w:proofErr w:type="spellStart"/>
+            <w:r>
+              <w:t>Async</w:t>
+            </w:r>
+            <w:proofErr w:type="spellEnd"/>
+            <w:r>
+              <w:t xml:space="preserve"> methods.</w:t>
+            </w:r>
+          </w:p>
           <w:p/>
+          <w:p>
+            <w:r>
+              <w:t xml:space="preserve">The </w:t>
+            </w:r>
+            <w:proofErr w:type="spellStart"/>
+            <w:r>
+              <w:t>ViewModelBase</w:t>
+            </w:r>
+            <w:proofErr w:type="spellEnd"/>
+            <w:r>
+              <w:t xml:space="preserve"> also unregisters within the </w:t>
+            </w:r>
+            <w:proofErr w:type="gramStart"/>
+            <w:r>
+              <w:t>Dispose(</w:t>
+            </w:r>
+            <w:proofErr w:type="gramEnd"/>
+            <w:r>
+              <w:t>) method.</w:t>
+            </w:r>
+          </w:p>
         </w:tc>
       </w:tr>
       <w:tr>
         <w:tc>
           <w:tcPr>
             <w:tcW w:w="4077" w:type="dxa"/>
+            <w:shd w:val="clear" w:color="auto" w:fill="92D050"/>
           </w:tcPr>
           <w:p>
             <w:pPr>
@@ -213,6 +265,8 @@
         <w:tc>
           <w:tcPr>
             <w:tcW w:w="5165" w:type="dxa"/>
+            <w:vMerge/>
+            <w:shd w:val="clear" w:color="auto" w:fill="92D050"/>
           </w:tcPr>
           <w:p/>
         </w:tc>
@@ -221,6 +275,7 @@
         <w:tc>
           <w:tcPr>
             <w:tcW w:w="4077" w:type="dxa"/>
+            <w:shd w:val="clear" w:color="auto" w:fill="92D050"/>
           </w:tcPr>
           <w:p>
             <w:pPr>
@@ -256,6 +311,8 @@
         <w:tc>
           <w:tcPr>
             <w:tcW w:w="5165" w:type="dxa"/>
+            <w:vMerge/>
+            <w:shd w:val="clear" w:color="auto" w:fill="92D050"/>
           </w:tcPr>
           <w:p/>
         </w:tc>
@@ -685,6 +742,12 @@
           <w:rFonts w:ascii="Tahoma" w:hAnsi="Tahoma" w:cs="Tahoma"/>
         </w:rPr>
       </w:pPr>
+      <w:r>
+        <w:rPr>
+          <w:rFonts w:ascii="Tahoma" w:hAnsi="Tahoma" w:cs="Tahoma"/>
+        </w:rPr>
+        <w:t xml:space="preserve">46009 and </w:t>
+      </w:r>
       <w:r>
         <w:rPr>
           <w:rFonts w:ascii="Tahoma" w:hAnsi="Tahoma" w:cs="Tahoma"/>

</xml_diff>

<commit_message>
Small change to release notes to show new MediatorMessageSinkAttribute usage. No code changes at all. Enjoy
git-svn-id: https://cinch.svn.codeplex.com/svn@46032 ffd33b8c-2492-42e0-bdc5-587b920b7d6d
</commit_message>
<xml_diff>
--- a/V1 (VS2008 WPF Only)/cinch/CinchV1 Release Notes.docx
+++ b/V1 (VS2008 WPF Only)/cinch/CinchV1 Release Notes.docx
@@ -702,7 +702,17 @@
     </w:tbl>
     <w:p/>
     <w:p>
-      <w:r>
+      <w:pPr>
+        <w:rPr>
+          <w:b/>
+          <w:color w:val="FF0000"/>
+        </w:rPr>
+      </w:pPr>
+      <w:r>
+        <w:rPr>
+          <w:b/>
+          <w:color w:val="FF0000"/>
+        </w:rPr>
         <w:t>Breaking changes:</w:t>
       </w:r>
     </w:p>
@@ -713,25 +723,83 @@
           <w:ilvl w:val="0"/>
           <w:numId w:val="1"/>
         </w:numPr>
-      </w:pPr>
-      <w:r>
+        <w:rPr>
+          <w:color w:val="FF0000"/>
+        </w:rPr>
+      </w:pPr>
+      <w:r>
+        <w:rPr>
+          <w:color w:val="FF0000"/>
+        </w:rPr>
         <w:t xml:space="preserve">The way you register </w:t>
       </w:r>
       <w:proofErr w:type="spellStart"/>
       <w:r>
+        <w:rPr>
+          <w:color w:val="FF0000"/>
+        </w:rPr>
         <w:t>popups</w:t>
       </w:r>
       <w:proofErr w:type="spellEnd"/>
       <w:r>
+        <w:rPr>
+          <w:color w:val="FF0000"/>
+        </w:rPr>
         <w:t xml:space="preserve"> is now different, see </w:t>
       </w:r>
       <w:proofErr w:type="spellStart"/>
       <w:r>
+        <w:rPr>
+          <w:color w:val="FF0000"/>
+        </w:rPr>
         <w:t>MainWindow.xaml.cs</w:t>
       </w:r>
       <w:proofErr w:type="spellEnd"/>
       <w:r>
+        <w:rPr>
+          <w:color w:val="FF0000"/>
+        </w:rPr>
         <w:t xml:space="preserve"> for details</w:t>
+      </w:r>
+    </w:p>
+    <w:p>
+      <w:pPr>
+        <w:pStyle w:val="ListParagraph"/>
+        <w:numPr>
+          <w:ilvl w:val="0"/>
+          <w:numId w:val="1"/>
+        </w:numPr>
+        <w:rPr>
+          <w:color w:val="FF0000"/>
+        </w:rPr>
+      </w:pPr>
+      <w:proofErr w:type="spellStart"/>
+      <w:r>
+        <w:rPr>
+          <w:color w:val="FF0000"/>
+        </w:rPr>
+        <w:t>MediatorMessageSinkAttribute</w:t>
+      </w:r>
+      <w:proofErr w:type="spellEnd"/>
+      <w:r>
+        <w:rPr>
+          <w:color w:val="FF0000"/>
+        </w:rPr>
+        <w:t xml:space="preserve"> no longer needs Type </w:t>
+      </w:r>
+      <w:proofErr w:type="gramStart"/>
+      <w:r>
+        <w:rPr>
+          <w:color w:val="FF0000"/>
+        </w:rPr>
+        <w:t>Parameter,</w:t>
+      </w:r>
+      <w:proofErr w:type="gramEnd"/>
+      <w:r>
+        <w:rPr>
+          <w:color w:val="FF0000"/>
+        </w:rPr>
+        <w:t xml:space="preserve"> it only needs 1 value specified in the attribute parameters.</w:t>
       </w:r>
     </w:p>
     <w:p/>

</xml_diff>

<commit_message>
Applied all patches that I deemed ok to add
git-svn-id: https://cinch.svn.codeplex.com/svn@46034 ffd33b8c-2492-42e0-bdc5-587b920b7d6d
</commit_message>
<xml_diff>
--- a/V1 (VS2008 WPF Only)/cinch/CinchV1 Release Notes.docx
+++ b/V1 (VS2008 WPF Only)/cinch/CinchV1 Release Notes.docx
@@ -61,6 +61,149 @@
     </w:p>
     <w:p>
       <w:pPr>
+        <w:pStyle w:val="Heading2"/>
+        <w:rPr>
+          <w:rFonts w:ascii="Tahoma" w:hAnsi="Tahoma" w:cs="Tahoma"/>
+        </w:rPr>
+      </w:pPr>
+    </w:p>
+    <w:p>
+      <w:pPr>
+        <w:pStyle w:val="Heading2"/>
+        <w:rPr>
+          <w:rFonts w:ascii="Tahoma" w:hAnsi="Tahoma" w:cs="Tahoma"/>
+        </w:rPr>
+      </w:pPr>
+      <w:r>
+        <w:rPr>
+          <w:rFonts w:ascii="Tahoma" w:hAnsi="Tahoma" w:cs="Tahoma"/>
+        </w:rPr>
+        <w:t xml:space="preserve">Current </w:t>
+      </w:r>
+      <w:proofErr w:type="gramStart"/>
+      <w:r>
+        <w:rPr>
+          <w:rFonts w:ascii="Tahoma" w:hAnsi="Tahoma" w:cs="Tahoma"/>
+        </w:rPr>
+        <w:t>Release</w:t>
+      </w:r>
+      <w:r>
+        <w:rPr>
+          <w:rFonts w:ascii="Tahoma" w:hAnsi="Tahoma" w:cs="Tahoma"/>
+        </w:rPr>
+        <w:t xml:space="preserve"> :</w:t>
+      </w:r>
+      <w:proofErr w:type="gramEnd"/>
+      <w:r>
+        <w:rPr>
+          <w:rFonts w:ascii="Tahoma" w:hAnsi="Tahoma" w:cs="Tahoma"/>
+        </w:rPr>
+        <w:t xml:space="preserve"> </w:t>
+      </w:r>
+      <w:r>
+        <w:rPr>
+          <w:rFonts w:ascii="Tahoma" w:hAnsi="Tahoma" w:cs="Tahoma"/>
+        </w:rPr>
+        <w:t>04</w:t>
+      </w:r>
+      <w:r>
+        <w:rPr>
+          <w:rFonts w:ascii="Tahoma" w:hAnsi="Tahoma" w:cs="Tahoma"/>
+        </w:rPr>
+        <w:t xml:space="preserve">/05/2010 09:47AM </w:t>
+      </w:r>
+      <w:proofErr w:type="spellStart"/>
+      <w:r>
+        <w:rPr>
+          <w:rFonts w:ascii="Tahoma" w:hAnsi="Tahoma" w:cs="Tahoma"/>
+        </w:rPr>
+        <w:t>Uk</w:t>
+      </w:r>
+      <w:proofErr w:type="spellEnd"/>
+      <w:r>
+        <w:rPr>
+          <w:rFonts w:ascii="Tahoma" w:hAnsi="Tahoma" w:cs="Tahoma"/>
+        </w:rPr>
+        <w:t xml:space="preserve"> time</w:t>
+      </w:r>
+    </w:p>
+    <w:p>
+      <w:r>
+        <w:t>Applied all patches that I deemed good</w:t>
+      </w:r>
+    </w:p>
+    <w:p>
+      <w:pPr>
+        <w:pStyle w:val="Heading2"/>
+        <w:rPr>
+          <w:rFonts w:ascii="Tahoma" w:hAnsi="Tahoma" w:cs="Tahoma"/>
+        </w:rPr>
+      </w:pPr>
+    </w:p>
+    <w:p>
+      <w:pPr>
+        <w:pStyle w:val="Heading2"/>
+        <w:rPr>
+          <w:rFonts w:ascii="Tahoma" w:hAnsi="Tahoma" w:cs="Tahoma"/>
+        </w:rPr>
+      </w:pPr>
+      <w:r>
+        <w:rPr>
+          <w:rFonts w:ascii="Tahoma" w:hAnsi="Tahoma" w:cs="Tahoma"/>
+        </w:rPr>
+        <w:t xml:space="preserve">46032 </w:t>
+      </w:r>
+      <w:r>
+        <w:rPr>
+          <w:rFonts w:ascii="Tahoma" w:hAnsi="Tahoma" w:cs="Tahoma"/>
+        </w:rPr>
+        <w:t>Release</w:t>
+      </w:r>
+      <w:r>
+        <w:rPr>
+          <w:rFonts w:ascii="Tahoma" w:hAnsi="Tahoma" w:cs="Tahoma"/>
+        </w:rPr>
+        <w:t xml:space="preserve"> : 0</w:t>
+      </w:r>
+      <w:r>
+        <w:rPr>
+          <w:rFonts w:ascii="Tahoma" w:hAnsi="Tahoma" w:cs="Tahoma"/>
+        </w:rPr>
+        <w:t>4</w:t>
+      </w:r>
+      <w:r>
+        <w:rPr>
+          <w:rFonts w:ascii="Tahoma" w:hAnsi="Tahoma" w:cs="Tahoma"/>
+        </w:rPr>
+        <w:t xml:space="preserve">/05/2010 09:07AM </w:t>
+      </w:r>
+      <w:proofErr w:type="spellStart"/>
+      <w:r>
+        <w:rPr>
+          <w:rFonts w:ascii="Tahoma" w:hAnsi="Tahoma" w:cs="Tahoma"/>
+        </w:rPr>
+        <w:t>Uk</w:t>
+      </w:r>
+      <w:proofErr w:type="spellEnd"/>
+      <w:r>
+        <w:rPr>
+          <w:rFonts w:ascii="Tahoma" w:hAnsi="Tahoma" w:cs="Tahoma"/>
+        </w:rPr>
+        <w:t xml:space="preserve"> time</w:t>
+      </w:r>
+    </w:p>
+    <w:p>
+      <w:r>
+        <w:t xml:space="preserve">Updated release notes to show new usage for </w:t>
+      </w:r>
+      <w:proofErr w:type="spellStart"/>
+      <w:r>
+        <w:t>MediatorMessageSinkAttribute</w:t>
+      </w:r>
+      <w:proofErr w:type="spellEnd"/>
+    </w:p>
+    <w:p>
+      <w:pPr>
         <w:pStyle w:val="Heading1"/>
         <w:rPr>
           <w:rFonts w:ascii="Tahoma" w:hAnsi="Tahoma" w:cs="Tahoma"/>
@@ -78,8 +221,15 @@
         <w:rPr>
           <w:rFonts w:ascii="Tahoma" w:hAnsi="Tahoma" w:cs="Tahoma"/>
         </w:rPr>
-        <w:t xml:space="preserve">Current </w:t>
-      </w:r>
+        <w:t>46013</w:t>
+      </w:r>
+      <w:r>
+        <w:rPr>
+          <w:rFonts w:ascii="Tahoma" w:hAnsi="Tahoma" w:cs="Tahoma"/>
+        </w:rPr>
+        <w:t xml:space="preserve"> </w:t>
+      </w:r>
+      <w:proofErr w:type="gramStart"/>
       <w:r>
         <w:rPr>
           <w:rFonts w:ascii="Tahoma" w:hAnsi="Tahoma" w:cs="Tahoma"/>
@@ -90,7 +240,26 @@
         <w:rPr>
           <w:rFonts w:ascii="Tahoma" w:hAnsi="Tahoma" w:cs="Tahoma"/>
         </w:rPr>
-        <w:t xml:space="preserve"> : 03/05/2010 10:30PM </w:t>
+        <w:t xml:space="preserve"> :</w:t>
+      </w:r>
+      <w:proofErr w:type="gramEnd"/>
+      <w:r>
+        <w:rPr>
+          <w:rFonts w:ascii="Tahoma" w:hAnsi="Tahoma" w:cs="Tahoma"/>
+        </w:rPr>
+        <w:t xml:space="preserve"> 03/05/2010 10:3</w:t>
+      </w:r>
+      <w:r>
+        <w:rPr>
+          <w:rFonts w:ascii="Tahoma" w:hAnsi="Tahoma" w:cs="Tahoma"/>
+        </w:rPr>
+        <w:t>5</w:t>
+      </w:r>
+      <w:r>
+        <w:rPr>
+          <w:rFonts w:ascii="Tahoma" w:hAnsi="Tahoma" w:cs="Tahoma"/>
+        </w:rPr>
+        <w:t xml:space="preserve">PM </w:t>
       </w:r>
       <w:proofErr w:type="spellStart"/>
       <w:r>
@@ -385,7 +554,11 @@
             </w:r>
             <w:proofErr w:type="spellEnd"/>
             <w:r>
-              <w:t xml:space="preserve"> is internal and cannot be used</w:t>
+              <w:t xml:space="preserve"> is internal and cannot be </w:t>
+            </w:r>
+            <w:r>
+              <w:lastRenderedPageBreak/>
+              <w:t>used</w:t>
             </w:r>
           </w:p>
         </w:tc>
@@ -396,6 +569,7 @@
           </w:tcPr>
           <w:p>
             <w:r>
+              <w:lastRenderedPageBreak/>
               <w:t xml:space="preserve">Made the </w:t>
             </w:r>
             <w:r>
@@ -420,6 +594,7 @@
               <w:rPr>
                 <w:b/>
               </w:rPr>
+              <w:lastRenderedPageBreak/>
               <w:t xml:space="preserve">Cinch </w:t>
             </w:r>
             <w:r>
@@ -644,7 +819,6 @@
           <w:p>
             <w:proofErr w:type="spellStart"/>
             <w:r>
-              <w:lastRenderedPageBreak/>
               <w:t>IsDirty</w:t>
             </w:r>
             <w:proofErr w:type="spellEnd"/>
@@ -668,7 +842,6 @@
           </w:tcPr>
           <w:p>
             <w:r>
-              <w:lastRenderedPageBreak/>
               <w:t>Done</w:t>
             </w:r>
           </w:p>
@@ -682,7 +855,6 @@
           </w:tcPr>
           <w:p>
             <w:r>
-              <w:lastRenderedPageBreak/>
               <w:t xml:space="preserve">Remove dependency on SLF </w:t>
             </w:r>
           </w:p>

</xml_diff>